<commit_message>
updates to *.pptx and code documentation
</commit_message>
<xml_diff>
--- a/Roll_Length_Model/Code Plan_Roll Length Model.docx
+++ b/Roll_Length_Model/Code Plan_Roll Length Model.docx
@@ -1,6 +1,6 @@
 
 <file path=word/document.xml><?xml version="1.0" encoding="utf-8"?>
-<w:document xmlns:wpc="http://schemas.microsoft.com/office/word/2010/wordprocessingCanvas" xmlns:cx="http://schemas.microsoft.com/office/drawing/2014/chartex" xmlns:cx1="http://schemas.microsoft.com/office/drawing/2015/9/8/chartex" xmlns:cx2="http://schemas.microsoft.com/office/drawing/2015/10/21/chartex" xmlns:cx3="http://schemas.microsoft.com/office/drawing/2016/5/9/chartex" xmlns:cx4="http://schemas.microsoft.com/office/drawing/2016/5/10/chartex" xmlns:cx5="http://schemas.microsoft.com/office/drawing/2016/5/11/chartex" xmlns:cx6="http://schemas.microsoft.com/office/drawing/2016/5/12/chartex" xmlns:cx7="http://schemas.microsoft.com/office/drawing/2016/5/13/chartex" xmlns:cx8="http://schemas.microsoft.com/office/drawing/2016/5/14/chartex" xmlns:mc="http://schemas.openxmlformats.org/markup-compatibility/2006" xmlns:aink="http://schemas.microsoft.com/office/drawing/2016/ink" xmlns:am3d="http://schemas.microsoft.com/office/drawing/2017/model3d" xmlns:o="urn:schemas-microsoft-com:office:office" xmlns:oel="http://schemas.microsoft.com/office/2019/extlst" xmlns:r="http://schemas.openxmlformats.org/officeDocument/2006/relationships" xmlns:m="http://schemas.openxmlformats.org/officeDocument/2006/math" xmlns:v="urn:schemas-microsoft-com:vml" xmlns:wp14="http://schemas.microsoft.com/office/word/2010/wordprocessingDrawing" xmlns:wp="http://schemas.openxmlformats.org/drawingml/2006/wordprocessingDrawing" xmlns:w10="urn:schemas-microsoft-com:office:word" xmlns:w="http://schemas.openxmlformats.org/wordprocessingml/2006/main" xmlns:w14="http://schemas.microsoft.com/office/word/2010/wordml" xmlns:w15="http://schemas.microsoft.com/office/word/2012/wordml" xmlns:w16cex="http://schemas.microsoft.com/office/word/2018/wordml/cex" xmlns:w16cid="http://schemas.microsoft.com/office/word/2016/wordml/cid" xmlns:w16="http://schemas.microsoft.com/office/word/2018/wordml" xmlns:w16du="http://schemas.microsoft.com/office/word/2023/wordml/word16du" xmlns:w16sdtdh="http://schemas.microsoft.com/office/word/2020/wordml/sdtdatahash" xmlns:w16se="http://schemas.microsoft.com/office/word/2015/wordml/symex" xmlns:wpg="http://schemas.microsoft.com/office/word/2010/wordprocessingGroup" xmlns:wpi="http://schemas.microsoft.com/office/word/2010/wordprocessingInk" xmlns:wne="http://schemas.microsoft.com/office/word/2006/wordml" xmlns:wps="http://schemas.microsoft.com/office/word/2010/wordprocessingShape" mc:Ignorable="w14 w15 w16se w16cid w16 w16cex w16sdtdh wp14">
+<w:document xmlns:wpc="http://schemas.microsoft.com/office/word/2010/wordprocessingCanvas" xmlns:cx="http://schemas.microsoft.com/office/drawing/2014/chartex" xmlns:cx1="http://schemas.microsoft.com/office/drawing/2015/9/8/chartex" xmlns:cx2="http://schemas.microsoft.com/office/drawing/2015/10/21/chartex" xmlns:cx3="http://schemas.microsoft.com/office/drawing/2016/5/9/chartex" xmlns:cx4="http://schemas.microsoft.com/office/drawing/2016/5/10/chartex" xmlns:cx5="http://schemas.microsoft.com/office/drawing/2016/5/11/chartex" xmlns:cx6="http://schemas.microsoft.com/office/drawing/2016/5/12/chartex" xmlns:cx7="http://schemas.microsoft.com/office/drawing/2016/5/13/chartex" xmlns:cx8="http://schemas.microsoft.com/office/drawing/2016/5/14/chartex" xmlns:mc="http://schemas.openxmlformats.org/markup-compatibility/2006" xmlns:aink="http://schemas.microsoft.com/office/drawing/2016/ink" xmlns:am3d="http://schemas.microsoft.com/office/drawing/2017/model3d" xmlns:o="urn:schemas-microsoft-com:office:office" xmlns:oel="http://schemas.microsoft.com/office/2019/extlst" xmlns:r="http://schemas.openxmlformats.org/officeDocument/2006/relationships" xmlns:m="http://schemas.openxmlformats.org/officeDocument/2006/math" xmlns:v="urn:schemas-microsoft-com:vml" xmlns:wp14="http://schemas.microsoft.com/office/word/2010/wordprocessingDrawing" xmlns:wp="http://schemas.openxmlformats.org/drawingml/2006/wordprocessingDrawing" xmlns:w10="urn:schemas-microsoft-com:office:word" xmlns:w="http://schemas.openxmlformats.org/wordprocessingml/2006/main" xmlns:w14="http://schemas.microsoft.com/office/word/2010/wordml" xmlns:w15="http://schemas.microsoft.com/office/word/2012/wordml" xmlns:w16cex="http://schemas.microsoft.com/office/word/2018/wordml/cex" xmlns:w16cid="http://schemas.microsoft.com/office/word/2016/wordml/cid" xmlns:w16="http://schemas.microsoft.com/office/word/2018/wordml" xmlns:w16sdtdh="http://schemas.microsoft.com/office/word/2020/wordml/sdtdatahash" xmlns:w16se="http://schemas.microsoft.com/office/word/2015/wordml/symex" xmlns:wpg="http://schemas.microsoft.com/office/word/2010/wordprocessingGroup" xmlns:wpi="http://schemas.microsoft.com/office/word/2010/wordprocessingInk" xmlns:wne="http://schemas.microsoft.com/office/word/2006/wordml" xmlns:wps="http://schemas.microsoft.com/office/word/2010/wordprocessingShape" mc:Ignorable="w14 w15 w16se w16cid w16 w16cex w16sdtdh wp14">
   <w:body>
     <w:p>
       <w:pPr>
@@ -33,7 +33,13 @@
         <w:t>test_roll.py</w:t>
       </w:r>
       <w:r>
-        <w:t xml:space="preserve"> is tests</w:t>
+        <w:t xml:space="preserve"> </w:t>
+      </w:r>
+      <w:r>
+        <w:t>contains</w:t>
+      </w:r>
+      <w:r>
+        <w:t xml:space="preserve"> tests</w:t>
       </w:r>
     </w:p>
     <w:p/>
@@ -308,13 +314,7 @@
               <w:rPr>
                 <w:rStyle w:val="codename"/>
               </w:rPr>
-              <w:t>.diam_</w:t>
-            </w:r>
-            <w:r>
-              <w:rPr>
-                <w:rStyle w:val="codename"/>
-              </w:rPr>
-              <w:t>roll</w:t>
+              <w:t>.diam_roll</w:t>
             </w:r>
           </w:p>
           <w:p>
@@ -348,10 +348,7 @@
               <w:rPr>
                 <w:rStyle w:val="codename"/>
               </w:rPr>
-              <w:t xml:space="preserve">.IsTest </w:t>
-            </w:r>
-            <w:r>
-              <w:t>– not used</w:t>
+              <w:t>.file_raw</w:t>
             </w:r>
           </w:p>
         </w:tc>
@@ -406,15 +403,111 @@
               <w:spacing w:line="240" w:lineRule="atLeast"/>
               <w:rPr>
                 <w:rStyle w:val="codename"/>
-              </w:rPr>
-            </w:pPr>
-            <w:r>
-              <w:rPr>
-                <w:rStyle w:val="codename"/>
                 <w:color w:val="70AD47" w:themeColor="accent6"/>
               </w:rPr>
+            </w:pPr>
+            <w:r>
+              <w:rPr>
+                <w:rStyle w:val="codename"/>
+                <w:color w:val="70AD47" w:themeColor="accent6"/>
+              </w:rPr>
               <w:t>(property)</w:t>
             </w:r>
+          </w:p>
+        </w:tc>
+        <w:tc>
+          <w:tcPr>
+            <w:tcW w:w="3034" w:type="dxa"/>
+          </w:tcPr>
+          <w:p>
+            <w:pPr>
+              <w:shd w:val="clear" w:color="auto" w:fill="FFFFFF"/>
+              <w:spacing w:line="240" w:lineRule="atLeast"/>
+              <w:rPr>
+                <w:rFonts w:ascii="Menlo" w:hAnsi="Menlo" w:cs="Menlo"/>
+                <w:b/>
+                <w:color w:val="4472C4" w:themeColor="accent1"/>
+                <w:sz w:val="18"/>
+                <w:szCs w:val="18"/>
+              </w:rPr>
+            </w:pPr>
+            <w:r>
+              <w:rPr>
+                <w:rFonts w:ascii="Menlo" w:hAnsi="Menlo" w:cs="Menlo"/>
+                <w:b/>
+                <w:color w:val="4472C4" w:themeColor="accent1"/>
+                <w:sz w:val="18"/>
+                <w:szCs w:val="18"/>
+              </w:rPr>
+              <w:t>ReadRawData</w:t>
+            </w:r>
+          </w:p>
+          <w:p>
+            <w:pPr>
+              <w:shd w:val="clear" w:color="auto" w:fill="FFFFFF"/>
+              <w:spacing w:line="240" w:lineRule="atLeast"/>
+              <w:rPr>
+                <w:rStyle w:val="codename"/>
+              </w:rPr>
+            </w:pPr>
+          </w:p>
+        </w:tc>
+        <w:tc>
+          <w:tcPr>
+            <w:tcW w:w="2709" w:type="dxa"/>
+          </w:tcPr>
+          <w:p>
+            <w:pPr>
+              <w:shd w:val="clear" w:color="auto" w:fill="FFFFFF"/>
+              <w:spacing w:line="240" w:lineRule="atLeast"/>
+              <w:rPr>
+                <w:rStyle w:val="codename"/>
+              </w:rPr>
+            </w:pPr>
+            <w:r>
+              <w:rPr>
+                <w:rStyle w:val="codename"/>
+              </w:rPr>
+              <w:t>.df_raw</w:t>
+            </w:r>
+          </w:p>
+        </w:tc>
+        <w:tc>
+          <w:tcPr>
+            <w:tcW w:w="5823" w:type="dxa"/>
+          </w:tcPr>
+          <w:p>
+            <w:pPr>
+              <w:shd w:val="clear" w:color="auto" w:fill="FFFFFF"/>
+              <w:spacing w:line="270" w:lineRule="atLeast"/>
+              <w:rPr>
+                <w:rFonts w:cstheme="minorHAnsi"/>
+                <w:szCs w:val="22"/>
+              </w:rPr>
+            </w:pPr>
+            <w:r>
+              <w:rPr>
+                <w:rFonts w:cstheme="minorHAnsi"/>
+                <w:szCs w:val="22"/>
+              </w:rPr>
+              <w:t xml:space="preserve">Read </w:t>
+            </w:r>
+          </w:p>
+        </w:tc>
+      </w:tr>
+      <w:tr>
+        <w:tc>
+          <w:tcPr>
+            <w:tcW w:w="2817" w:type="dxa"/>
+          </w:tcPr>
+          <w:p>
+            <w:pPr>
+              <w:shd w:val="clear" w:color="auto" w:fill="FFFFFF"/>
+              <w:spacing w:line="240" w:lineRule="atLeast"/>
+              <w:rPr>
+                <w:rStyle w:val="codename"/>
+              </w:rPr>
+            </w:pPr>
           </w:p>
         </w:tc>
         <w:tc>
@@ -1373,7 +1466,7 @@
 </file>
 
 <file path=word/endnotes.xml><?xml version="1.0" encoding="utf-8"?>
-<w:endnotes xmlns:wpc="http://schemas.microsoft.com/office/word/2010/wordprocessingCanvas" xmlns:cx="http://schemas.microsoft.com/office/drawing/2014/chartex" xmlns:cx1="http://schemas.microsoft.com/office/drawing/2015/9/8/chartex" xmlns:cx2="http://schemas.microsoft.com/office/drawing/2015/10/21/chartex" xmlns:cx3="http://schemas.microsoft.com/office/drawing/2016/5/9/chartex" xmlns:cx4="http://schemas.microsoft.com/office/drawing/2016/5/10/chartex" xmlns:cx5="http://schemas.microsoft.com/office/drawing/2016/5/11/chartex" xmlns:cx6="http://schemas.microsoft.com/office/drawing/2016/5/12/chartex" xmlns:cx7="http://schemas.microsoft.com/office/drawing/2016/5/13/chartex" xmlns:cx8="http://schemas.microsoft.com/office/drawing/2016/5/14/chartex" xmlns:mc="http://schemas.openxmlformats.org/markup-compatibility/2006" xmlns:aink="http://schemas.microsoft.com/office/drawing/2016/ink" xmlns:am3d="http://schemas.microsoft.com/office/drawing/2017/model3d" xmlns:o="urn:schemas-microsoft-com:office:office" xmlns:oel="http://schemas.microsoft.com/office/2019/extlst" xmlns:r="http://schemas.openxmlformats.org/officeDocument/2006/relationships" xmlns:m="http://schemas.openxmlformats.org/officeDocument/2006/math" xmlns:v="urn:schemas-microsoft-com:vml" xmlns:wp14="http://schemas.microsoft.com/office/word/2010/wordprocessingDrawing" xmlns:wp="http://schemas.openxmlformats.org/drawingml/2006/wordprocessingDrawing" xmlns:w10="urn:schemas-microsoft-com:office:word" xmlns:w="http://schemas.openxmlformats.org/wordprocessingml/2006/main" xmlns:w14="http://schemas.microsoft.com/office/word/2010/wordml" xmlns:w15="http://schemas.microsoft.com/office/word/2012/wordml" xmlns:w16cex="http://schemas.microsoft.com/office/word/2018/wordml/cex" xmlns:w16cid="http://schemas.microsoft.com/office/word/2016/wordml/cid" xmlns:w16="http://schemas.microsoft.com/office/word/2018/wordml" xmlns:w16du="http://schemas.microsoft.com/office/word/2023/wordml/word16du" xmlns:w16sdtdh="http://schemas.microsoft.com/office/word/2020/wordml/sdtdatahash" xmlns:w16se="http://schemas.microsoft.com/office/word/2015/wordml/symex" xmlns:wpg="http://schemas.microsoft.com/office/word/2010/wordprocessingGroup" xmlns:wpi="http://schemas.microsoft.com/office/word/2010/wordprocessingInk" xmlns:wne="http://schemas.microsoft.com/office/word/2006/wordml" xmlns:wps="http://schemas.microsoft.com/office/word/2010/wordprocessingShape" mc:Ignorable="w14 w15 w16se w16cid w16 w16cex w16sdtdh wp14">
+<w:endnotes xmlns:wpc="http://schemas.microsoft.com/office/word/2010/wordprocessingCanvas" xmlns:cx="http://schemas.microsoft.com/office/drawing/2014/chartex" xmlns:cx1="http://schemas.microsoft.com/office/drawing/2015/9/8/chartex" xmlns:cx2="http://schemas.microsoft.com/office/drawing/2015/10/21/chartex" xmlns:cx3="http://schemas.microsoft.com/office/drawing/2016/5/9/chartex" xmlns:cx4="http://schemas.microsoft.com/office/drawing/2016/5/10/chartex" xmlns:cx5="http://schemas.microsoft.com/office/drawing/2016/5/11/chartex" xmlns:cx6="http://schemas.microsoft.com/office/drawing/2016/5/12/chartex" xmlns:cx7="http://schemas.microsoft.com/office/drawing/2016/5/13/chartex" xmlns:cx8="http://schemas.microsoft.com/office/drawing/2016/5/14/chartex" xmlns:mc="http://schemas.openxmlformats.org/markup-compatibility/2006" xmlns:aink="http://schemas.microsoft.com/office/drawing/2016/ink" xmlns:am3d="http://schemas.microsoft.com/office/drawing/2017/model3d" xmlns:o="urn:schemas-microsoft-com:office:office" xmlns:oel="http://schemas.microsoft.com/office/2019/extlst" xmlns:r="http://schemas.openxmlformats.org/officeDocument/2006/relationships" xmlns:m="http://schemas.openxmlformats.org/officeDocument/2006/math" xmlns:v="urn:schemas-microsoft-com:vml" xmlns:wp14="http://schemas.microsoft.com/office/word/2010/wordprocessingDrawing" xmlns:wp="http://schemas.openxmlformats.org/drawingml/2006/wordprocessingDrawing" xmlns:w10="urn:schemas-microsoft-com:office:word" xmlns:w="http://schemas.openxmlformats.org/wordprocessingml/2006/main" xmlns:w14="http://schemas.microsoft.com/office/word/2010/wordml" xmlns:w15="http://schemas.microsoft.com/office/word/2012/wordml" xmlns:w16cex="http://schemas.microsoft.com/office/word/2018/wordml/cex" xmlns:w16cid="http://schemas.microsoft.com/office/word/2016/wordml/cid" xmlns:w16="http://schemas.microsoft.com/office/word/2018/wordml" xmlns:w16sdtdh="http://schemas.microsoft.com/office/word/2020/wordml/sdtdatahash" xmlns:w16se="http://schemas.microsoft.com/office/word/2015/wordml/symex" xmlns:wpg="http://schemas.microsoft.com/office/word/2010/wordprocessingGroup" xmlns:wpi="http://schemas.microsoft.com/office/word/2010/wordprocessingInk" xmlns:wne="http://schemas.microsoft.com/office/word/2006/wordml" xmlns:wps="http://schemas.microsoft.com/office/word/2010/wordprocessingShape" mc:Ignorable="w14 w15 w16se w16cid w16 w16cex w16sdtdh wp14">
   <w:endnote w:type="separator" w:id="-1">
     <w:p>
       <w:r>
@@ -1392,7 +1485,7 @@
 </file>
 
 <file path=word/footer1.xml><?xml version="1.0" encoding="utf-8"?>
-<w:ftr xmlns:wpc="http://schemas.microsoft.com/office/word/2010/wordprocessingCanvas" xmlns:cx="http://schemas.microsoft.com/office/drawing/2014/chartex" xmlns:cx1="http://schemas.microsoft.com/office/drawing/2015/9/8/chartex" xmlns:cx2="http://schemas.microsoft.com/office/drawing/2015/10/21/chartex" xmlns:cx3="http://schemas.microsoft.com/office/drawing/2016/5/9/chartex" xmlns:cx4="http://schemas.microsoft.com/office/drawing/2016/5/10/chartex" xmlns:cx5="http://schemas.microsoft.com/office/drawing/2016/5/11/chartex" xmlns:cx6="http://schemas.microsoft.com/office/drawing/2016/5/12/chartex" xmlns:cx7="http://schemas.microsoft.com/office/drawing/2016/5/13/chartex" xmlns:cx8="http://schemas.microsoft.com/office/drawing/2016/5/14/chartex" xmlns:mc="http://schemas.openxmlformats.org/markup-compatibility/2006" xmlns:aink="http://schemas.microsoft.com/office/drawing/2016/ink" xmlns:am3d="http://schemas.microsoft.com/office/drawing/2017/model3d" xmlns:o="urn:schemas-microsoft-com:office:office" xmlns:oel="http://schemas.microsoft.com/office/2019/extlst" xmlns:r="http://schemas.openxmlformats.org/officeDocument/2006/relationships" xmlns:m="http://schemas.openxmlformats.org/officeDocument/2006/math" xmlns:v="urn:schemas-microsoft-com:vml" xmlns:wp14="http://schemas.microsoft.com/office/word/2010/wordprocessingDrawing" xmlns:wp="http://schemas.openxmlformats.org/drawingml/2006/wordprocessingDrawing" xmlns:w10="urn:schemas-microsoft-com:office:word" xmlns:w="http://schemas.openxmlformats.org/wordprocessingml/2006/main" xmlns:w14="http://schemas.microsoft.com/office/word/2010/wordml" xmlns:w15="http://schemas.microsoft.com/office/word/2012/wordml" xmlns:w16cex="http://schemas.microsoft.com/office/word/2018/wordml/cex" xmlns:w16cid="http://schemas.microsoft.com/office/word/2016/wordml/cid" xmlns:w16="http://schemas.microsoft.com/office/word/2018/wordml" xmlns:w16du="http://schemas.microsoft.com/office/word/2023/wordml/word16du" xmlns:w16sdtdh="http://schemas.microsoft.com/office/word/2020/wordml/sdtdatahash" xmlns:w16se="http://schemas.microsoft.com/office/word/2015/wordml/symex" xmlns:wpg="http://schemas.microsoft.com/office/word/2010/wordprocessingGroup" xmlns:wpi="http://schemas.microsoft.com/office/word/2010/wordprocessingInk" xmlns:wne="http://schemas.microsoft.com/office/word/2006/wordml" xmlns:wps="http://schemas.microsoft.com/office/word/2010/wordprocessingShape" mc:Ignorable="w14 w15 w16se w16cid w16 w16cex w16sdtdh wp14">
+<w:ftr xmlns:wpc="http://schemas.microsoft.com/office/word/2010/wordprocessingCanvas" xmlns:cx="http://schemas.microsoft.com/office/drawing/2014/chartex" xmlns:cx1="http://schemas.microsoft.com/office/drawing/2015/9/8/chartex" xmlns:cx2="http://schemas.microsoft.com/office/drawing/2015/10/21/chartex" xmlns:cx3="http://schemas.microsoft.com/office/drawing/2016/5/9/chartex" xmlns:cx4="http://schemas.microsoft.com/office/drawing/2016/5/10/chartex" xmlns:cx5="http://schemas.microsoft.com/office/drawing/2016/5/11/chartex" xmlns:cx6="http://schemas.microsoft.com/office/drawing/2016/5/12/chartex" xmlns:cx7="http://schemas.microsoft.com/office/drawing/2016/5/13/chartex" xmlns:cx8="http://schemas.microsoft.com/office/drawing/2016/5/14/chartex" xmlns:mc="http://schemas.openxmlformats.org/markup-compatibility/2006" xmlns:aink="http://schemas.microsoft.com/office/drawing/2016/ink" xmlns:am3d="http://schemas.microsoft.com/office/drawing/2017/model3d" xmlns:o="urn:schemas-microsoft-com:office:office" xmlns:oel="http://schemas.microsoft.com/office/2019/extlst" xmlns:r="http://schemas.openxmlformats.org/officeDocument/2006/relationships" xmlns:m="http://schemas.openxmlformats.org/officeDocument/2006/math" xmlns:v="urn:schemas-microsoft-com:vml" xmlns:wp14="http://schemas.microsoft.com/office/word/2010/wordprocessingDrawing" xmlns:wp="http://schemas.openxmlformats.org/drawingml/2006/wordprocessingDrawing" xmlns:w10="urn:schemas-microsoft-com:office:word" xmlns:w="http://schemas.openxmlformats.org/wordprocessingml/2006/main" xmlns:w14="http://schemas.microsoft.com/office/word/2010/wordml" xmlns:w15="http://schemas.microsoft.com/office/word/2012/wordml" xmlns:w16cex="http://schemas.microsoft.com/office/word/2018/wordml/cex" xmlns:w16cid="http://schemas.microsoft.com/office/word/2016/wordml/cid" xmlns:w16="http://schemas.microsoft.com/office/word/2018/wordml" xmlns:w16sdtdh="http://schemas.microsoft.com/office/word/2020/wordml/sdtdatahash" xmlns:w16se="http://schemas.microsoft.com/office/word/2015/wordml/symex" xmlns:wpg="http://schemas.microsoft.com/office/word/2010/wordprocessingGroup" xmlns:wpi="http://schemas.microsoft.com/office/word/2010/wordprocessingInk" xmlns:wne="http://schemas.microsoft.com/office/word/2006/wordml" xmlns:wps="http://schemas.microsoft.com/office/word/2010/wordprocessingShape" mc:Ignorable="w14 w15 w16se w16cid w16 w16cex w16sdtdh wp14">
   <w:p>
     <w:pPr>
       <w:pStyle w:val="Footer"/>
@@ -1474,7 +1567,7 @@
 </file>
 
 <file path=word/footnotes.xml><?xml version="1.0" encoding="utf-8"?>
-<w:footnotes xmlns:wpc="http://schemas.microsoft.com/office/word/2010/wordprocessingCanvas" xmlns:cx="http://schemas.microsoft.com/office/drawing/2014/chartex" xmlns:cx1="http://schemas.microsoft.com/office/drawing/2015/9/8/chartex" xmlns:cx2="http://schemas.microsoft.com/office/drawing/2015/10/21/chartex" xmlns:cx3="http://schemas.microsoft.com/office/drawing/2016/5/9/chartex" xmlns:cx4="http://schemas.microsoft.com/office/drawing/2016/5/10/chartex" xmlns:cx5="http://schemas.microsoft.com/office/drawing/2016/5/11/chartex" xmlns:cx6="http://schemas.microsoft.com/office/drawing/2016/5/12/chartex" xmlns:cx7="http://schemas.microsoft.com/office/drawing/2016/5/13/chartex" xmlns:cx8="http://schemas.microsoft.com/office/drawing/2016/5/14/chartex" xmlns:mc="http://schemas.openxmlformats.org/markup-compatibility/2006" xmlns:aink="http://schemas.microsoft.com/office/drawing/2016/ink" xmlns:am3d="http://schemas.microsoft.com/office/drawing/2017/model3d" xmlns:o="urn:schemas-microsoft-com:office:office" xmlns:oel="http://schemas.microsoft.com/office/2019/extlst" xmlns:r="http://schemas.openxmlformats.org/officeDocument/2006/relationships" xmlns:m="http://schemas.openxmlformats.org/officeDocument/2006/math" xmlns:v="urn:schemas-microsoft-com:vml" xmlns:wp14="http://schemas.microsoft.com/office/word/2010/wordprocessingDrawing" xmlns:wp="http://schemas.openxmlformats.org/drawingml/2006/wordprocessingDrawing" xmlns:w10="urn:schemas-microsoft-com:office:word" xmlns:w="http://schemas.openxmlformats.org/wordprocessingml/2006/main" xmlns:w14="http://schemas.microsoft.com/office/word/2010/wordml" xmlns:w15="http://schemas.microsoft.com/office/word/2012/wordml" xmlns:w16cex="http://schemas.microsoft.com/office/word/2018/wordml/cex" xmlns:w16cid="http://schemas.microsoft.com/office/word/2016/wordml/cid" xmlns:w16="http://schemas.microsoft.com/office/word/2018/wordml" xmlns:w16du="http://schemas.microsoft.com/office/word/2023/wordml/word16du" xmlns:w16sdtdh="http://schemas.microsoft.com/office/word/2020/wordml/sdtdatahash" xmlns:w16se="http://schemas.microsoft.com/office/word/2015/wordml/symex" xmlns:wpg="http://schemas.microsoft.com/office/word/2010/wordprocessingGroup" xmlns:wpi="http://schemas.microsoft.com/office/word/2010/wordprocessingInk" xmlns:wne="http://schemas.microsoft.com/office/word/2006/wordml" xmlns:wps="http://schemas.microsoft.com/office/word/2010/wordprocessingShape" mc:Ignorable="w14 w15 w16se w16cid w16 w16cex w16sdtdh wp14">
+<w:footnotes xmlns:wpc="http://schemas.microsoft.com/office/word/2010/wordprocessingCanvas" xmlns:cx="http://schemas.microsoft.com/office/drawing/2014/chartex" xmlns:cx1="http://schemas.microsoft.com/office/drawing/2015/9/8/chartex" xmlns:cx2="http://schemas.microsoft.com/office/drawing/2015/10/21/chartex" xmlns:cx3="http://schemas.microsoft.com/office/drawing/2016/5/9/chartex" xmlns:cx4="http://schemas.microsoft.com/office/drawing/2016/5/10/chartex" xmlns:cx5="http://schemas.microsoft.com/office/drawing/2016/5/11/chartex" xmlns:cx6="http://schemas.microsoft.com/office/drawing/2016/5/12/chartex" xmlns:cx7="http://schemas.microsoft.com/office/drawing/2016/5/13/chartex" xmlns:cx8="http://schemas.microsoft.com/office/drawing/2016/5/14/chartex" xmlns:mc="http://schemas.openxmlformats.org/markup-compatibility/2006" xmlns:aink="http://schemas.microsoft.com/office/drawing/2016/ink" xmlns:am3d="http://schemas.microsoft.com/office/drawing/2017/model3d" xmlns:o="urn:schemas-microsoft-com:office:office" xmlns:oel="http://schemas.microsoft.com/office/2019/extlst" xmlns:r="http://schemas.openxmlformats.org/officeDocument/2006/relationships" xmlns:m="http://schemas.openxmlformats.org/officeDocument/2006/math" xmlns:v="urn:schemas-microsoft-com:vml" xmlns:wp14="http://schemas.microsoft.com/office/word/2010/wordprocessingDrawing" xmlns:wp="http://schemas.openxmlformats.org/drawingml/2006/wordprocessingDrawing" xmlns:w10="urn:schemas-microsoft-com:office:word" xmlns:w="http://schemas.openxmlformats.org/wordprocessingml/2006/main" xmlns:w14="http://schemas.microsoft.com/office/word/2010/wordml" xmlns:w15="http://schemas.microsoft.com/office/word/2012/wordml" xmlns:w16cex="http://schemas.microsoft.com/office/word/2018/wordml/cex" xmlns:w16cid="http://schemas.microsoft.com/office/word/2016/wordml/cid" xmlns:w16="http://schemas.microsoft.com/office/word/2018/wordml" xmlns:w16sdtdh="http://schemas.microsoft.com/office/word/2020/wordml/sdtdatahash" xmlns:w16se="http://schemas.microsoft.com/office/word/2015/wordml/symex" xmlns:wpg="http://schemas.microsoft.com/office/word/2010/wordprocessingGroup" xmlns:wpi="http://schemas.microsoft.com/office/word/2010/wordprocessingInk" xmlns:wne="http://schemas.microsoft.com/office/word/2006/wordml" xmlns:wps="http://schemas.microsoft.com/office/word/2010/wordprocessingShape" mc:Ignorable="w14 w15 w16se w16cid w16 w16cex w16sdtdh wp14">
   <w:footnote w:type="separator" w:id="-1">
     <w:p>
       <w:r>
@@ -1493,7 +1586,7 @@
 </file>
 
 <file path=word/numbering.xml><?xml version="1.0" encoding="utf-8"?>
-<w:numbering xmlns:wpc="http://schemas.microsoft.com/office/word/2010/wordprocessingCanvas" xmlns:cx="http://schemas.microsoft.com/office/drawing/2014/chartex" xmlns:cx1="http://schemas.microsoft.com/office/drawing/2015/9/8/chartex" xmlns:cx2="http://schemas.microsoft.com/office/drawing/2015/10/21/chartex" xmlns:cx3="http://schemas.microsoft.com/office/drawing/2016/5/9/chartex" xmlns:cx4="http://schemas.microsoft.com/office/drawing/2016/5/10/chartex" xmlns:cx5="http://schemas.microsoft.com/office/drawing/2016/5/11/chartex" xmlns:cx6="http://schemas.microsoft.com/office/drawing/2016/5/12/chartex" xmlns:cx7="http://schemas.microsoft.com/office/drawing/2016/5/13/chartex" xmlns:cx8="http://schemas.microsoft.com/office/drawing/2016/5/14/chartex" xmlns:mc="http://schemas.openxmlformats.org/markup-compatibility/2006" xmlns:aink="http://schemas.microsoft.com/office/drawing/2016/ink" xmlns:am3d="http://schemas.microsoft.com/office/drawing/2017/model3d" xmlns:o="urn:schemas-microsoft-com:office:office" xmlns:oel="http://schemas.microsoft.com/office/2019/extlst" xmlns:r="http://schemas.openxmlformats.org/officeDocument/2006/relationships" xmlns:m="http://schemas.openxmlformats.org/officeDocument/2006/math" xmlns:v="urn:schemas-microsoft-com:vml" xmlns:wp14="http://schemas.microsoft.com/office/word/2010/wordprocessingDrawing" xmlns:wp="http://schemas.openxmlformats.org/drawingml/2006/wordprocessingDrawing" xmlns:w10="urn:schemas-microsoft-com:office:word" xmlns:w="http://schemas.openxmlformats.org/wordprocessingml/2006/main" xmlns:w14="http://schemas.microsoft.com/office/word/2010/wordml" xmlns:w15="http://schemas.microsoft.com/office/word/2012/wordml" xmlns:w16cex="http://schemas.microsoft.com/office/word/2018/wordml/cex" xmlns:w16cid="http://schemas.microsoft.com/office/word/2016/wordml/cid" xmlns:w16="http://schemas.microsoft.com/office/word/2018/wordml" xmlns:w16du="http://schemas.microsoft.com/office/word/2023/wordml/word16du" xmlns:w16sdtdh="http://schemas.microsoft.com/office/word/2020/wordml/sdtdatahash" xmlns:w16se="http://schemas.microsoft.com/office/word/2015/wordml/symex" xmlns:wpg="http://schemas.microsoft.com/office/word/2010/wordprocessingGroup" xmlns:wpi="http://schemas.microsoft.com/office/word/2010/wordprocessingInk" xmlns:wne="http://schemas.microsoft.com/office/word/2006/wordml" xmlns:wps="http://schemas.microsoft.com/office/word/2010/wordprocessingShape" mc:Ignorable="w14 w15 w16se w16cid w16 w16cex w16sdtdh wp14">
+<w:numbering xmlns:wpc="http://schemas.microsoft.com/office/word/2010/wordprocessingCanvas" xmlns:cx="http://schemas.microsoft.com/office/drawing/2014/chartex" xmlns:cx1="http://schemas.microsoft.com/office/drawing/2015/9/8/chartex" xmlns:cx2="http://schemas.microsoft.com/office/drawing/2015/10/21/chartex" xmlns:cx3="http://schemas.microsoft.com/office/drawing/2016/5/9/chartex" xmlns:cx4="http://schemas.microsoft.com/office/drawing/2016/5/10/chartex" xmlns:cx5="http://schemas.microsoft.com/office/drawing/2016/5/11/chartex" xmlns:cx6="http://schemas.microsoft.com/office/drawing/2016/5/12/chartex" xmlns:cx7="http://schemas.microsoft.com/office/drawing/2016/5/13/chartex" xmlns:cx8="http://schemas.microsoft.com/office/drawing/2016/5/14/chartex" xmlns:mc="http://schemas.openxmlformats.org/markup-compatibility/2006" xmlns:aink="http://schemas.microsoft.com/office/drawing/2016/ink" xmlns:am3d="http://schemas.microsoft.com/office/drawing/2017/model3d" xmlns:o="urn:schemas-microsoft-com:office:office" xmlns:oel="http://schemas.microsoft.com/office/2019/extlst" xmlns:r="http://schemas.openxmlformats.org/officeDocument/2006/relationships" xmlns:m="http://schemas.openxmlformats.org/officeDocument/2006/math" xmlns:v="urn:schemas-microsoft-com:vml" xmlns:wp14="http://schemas.microsoft.com/office/word/2010/wordprocessingDrawing" xmlns:wp="http://schemas.openxmlformats.org/drawingml/2006/wordprocessingDrawing" xmlns:w10="urn:schemas-microsoft-com:office:word" xmlns:w="http://schemas.openxmlformats.org/wordprocessingml/2006/main" xmlns:w14="http://schemas.microsoft.com/office/word/2010/wordml" xmlns:w15="http://schemas.microsoft.com/office/word/2012/wordml" xmlns:w16cex="http://schemas.microsoft.com/office/word/2018/wordml/cex" xmlns:w16cid="http://schemas.microsoft.com/office/word/2016/wordml/cid" xmlns:w16="http://schemas.microsoft.com/office/word/2018/wordml" xmlns:w16sdtdh="http://schemas.microsoft.com/office/word/2020/wordml/sdtdatahash" xmlns:w16se="http://schemas.microsoft.com/office/word/2015/wordml/symex" xmlns:wpg="http://schemas.microsoft.com/office/word/2010/wordprocessingGroup" xmlns:wpi="http://schemas.microsoft.com/office/word/2010/wordprocessingInk" xmlns:wne="http://schemas.microsoft.com/office/word/2006/wordml" xmlns:wps="http://schemas.microsoft.com/office/word/2010/wordprocessingShape" mc:Ignorable="w14 w15 w16se w16cid w16 w16cex w16sdtdh wp14">
   <w:abstractNum w:abstractNumId="0" w15:restartNumberingAfterBreak="0">
     <w:nsid w:val="007116EC"/>
     <w:multiLevelType w:val="hybridMultilevel"/>

</xml_diff>

<commit_message>
More slide updates; add Roll_Length_Model2 to demo projfiles
</commit_message>
<xml_diff>
--- a/Roll_Length_Model/Code Plan_Roll Length Model.docx
+++ b/Roll_Length_Model/Code Plan_Roll Length Model.docx
@@ -46,19 +46,19 @@
     <w:tbl>
       <w:tblPr>
         <w:tblStyle w:val="TableGrid"/>
-        <w:tblW w:w="14383" w:type="dxa"/>
+        <w:tblW w:w="12865" w:type="dxa"/>
         <w:tblLook w:val="04A0" w:firstRow="1" w:lastRow="0" w:firstColumn="1" w:lastColumn="0" w:noHBand="0" w:noVBand="1"/>
       </w:tblPr>
       <w:tblGrid>
-        <w:gridCol w:w="2817"/>
-        <w:gridCol w:w="3034"/>
-        <w:gridCol w:w="2709"/>
-        <w:gridCol w:w="5823"/>
+        <w:gridCol w:w="2926"/>
+        <w:gridCol w:w="3032"/>
+        <w:gridCol w:w="2684"/>
+        <w:gridCol w:w="4223"/>
       </w:tblGrid>
       <w:tr>
         <w:tc>
           <w:tcPr>
-            <w:tcW w:w="2817" w:type="dxa"/>
+            <w:tcW w:w="2926" w:type="dxa"/>
             <w:shd w:val="clear" w:color="auto" w:fill="4472C4" w:themeFill="accent1"/>
           </w:tcPr>
           <w:p>
@@ -98,7 +98,7 @@
         </w:tc>
         <w:tc>
           <w:tcPr>
-            <w:tcW w:w="3034" w:type="dxa"/>
+            <w:tcW w:w="3032" w:type="dxa"/>
             <w:shd w:val="clear" w:color="auto" w:fill="4472C4" w:themeFill="accent1"/>
           </w:tcPr>
           <w:p>
@@ -130,7 +130,7 @@
         </w:tc>
         <w:tc>
           <w:tcPr>
-            <w:tcW w:w="2709" w:type="dxa"/>
+            <w:tcW w:w="2684" w:type="dxa"/>
             <w:shd w:val="clear" w:color="auto" w:fill="4472C4" w:themeFill="accent1"/>
           </w:tcPr>
           <w:p>
@@ -153,7 +153,7 @@
         </w:tc>
         <w:tc>
           <w:tcPr>
-            <w:tcW w:w="5823" w:type="dxa"/>
+            <w:tcW w:w="4223" w:type="dxa"/>
             <w:shd w:val="clear" w:color="auto" w:fill="4472C4" w:themeFill="accent1"/>
           </w:tcPr>
           <w:p>
@@ -178,7 +178,7 @@
       <w:tr>
         <w:tc>
           <w:tcPr>
-            <w:tcW w:w="2817" w:type="dxa"/>
+            <w:tcW w:w="2926" w:type="dxa"/>
             <w:shd w:val="clear" w:color="auto" w:fill="E2EFD9" w:themeFill="accent6" w:themeFillTint="33"/>
           </w:tcPr>
           <w:p>
@@ -207,7 +207,7 @@
         </w:tc>
         <w:tc>
           <w:tcPr>
-            <w:tcW w:w="3034" w:type="dxa"/>
+            <w:tcW w:w="3032" w:type="dxa"/>
             <w:shd w:val="clear" w:color="auto" w:fill="E2EFD9" w:themeFill="accent6" w:themeFillTint="33"/>
           </w:tcPr>
           <w:p>
@@ -223,7 +223,7 @@
         </w:tc>
         <w:tc>
           <w:tcPr>
-            <w:tcW w:w="2709" w:type="dxa"/>
+            <w:tcW w:w="2684" w:type="dxa"/>
             <w:shd w:val="clear" w:color="auto" w:fill="E2EFD9" w:themeFill="accent6" w:themeFillTint="33"/>
           </w:tcPr>
           <w:p>
@@ -237,7 +237,7 @@
         </w:tc>
         <w:tc>
           <w:tcPr>
-            <w:tcW w:w="5823" w:type="dxa"/>
+            <w:tcW w:w="4223" w:type="dxa"/>
             <w:shd w:val="clear" w:color="auto" w:fill="E2EFD9" w:themeFill="accent6" w:themeFillTint="33"/>
           </w:tcPr>
           <w:p>
@@ -253,27 +253,26 @@
       <w:tr>
         <w:tc>
           <w:tcPr>
-            <w:tcW w:w="2817" w:type="dxa"/>
-          </w:tcPr>
-          <w:p>
-            <w:pPr>
+            <w:tcW w:w="2926" w:type="dxa"/>
+          </w:tcPr>
+          <w:p>
+            <w:pPr>
+              <w:rPr>
+                <w:rFonts w:cstheme="minorHAnsi"/>
+                <w:szCs w:val="22"/>
+              </w:rPr>
+            </w:pPr>
+          </w:p>
+        </w:tc>
+        <w:tc>
+          <w:tcPr>
+            <w:tcW w:w="3032" w:type="dxa"/>
+          </w:tcPr>
+          <w:p>
+            <w:pPr>
+              <w:shd w:val="clear" w:color="auto" w:fill="FFFFFF"/>
               <w:spacing w:line="240" w:lineRule="atLeast"/>
               <w:rPr>
-                <w:rFonts w:cstheme="minorHAnsi"/>
-                <w:szCs w:val="22"/>
-              </w:rPr>
-            </w:pPr>
-          </w:p>
-        </w:tc>
-        <w:tc>
-          <w:tcPr>
-            <w:tcW w:w="3034" w:type="dxa"/>
-          </w:tcPr>
-          <w:p>
-            <w:pPr>
-              <w:shd w:val="clear" w:color="auto" w:fill="FFFFFF"/>
-              <w:spacing w:line="240" w:lineRule="atLeast"/>
-              <w:rPr>
                 <w:rStyle w:val="codename"/>
               </w:rPr>
             </w:pPr>
@@ -287,7 +286,7 @@
         </w:tc>
         <w:tc>
           <w:tcPr>
-            <w:tcW w:w="2709" w:type="dxa"/>
+            <w:tcW w:w="2684" w:type="dxa"/>
           </w:tcPr>
           <w:p>
             <w:pPr>
@@ -354,7 +353,7 @@
         </w:tc>
         <w:tc>
           <w:tcPr>
-            <w:tcW w:w="5823" w:type="dxa"/>
+            <w:tcW w:w="4223" w:type="dxa"/>
           </w:tcPr>
           <w:p>
             <w:pPr>
@@ -378,12 +377,11 @@
       <w:tr>
         <w:tc>
           <w:tcPr>
-            <w:tcW w:w="2817" w:type="dxa"/>
-          </w:tcPr>
-          <w:p>
-            <w:pPr>
-              <w:shd w:val="clear" w:color="auto" w:fill="FFFFFF"/>
-              <w:spacing w:line="240" w:lineRule="atLeast"/>
+            <w:tcW w:w="2926" w:type="dxa"/>
+          </w:tcPr>
+          <w:p>
+            <w:pPr>
+              <w:shd w:val="clear" w:color="auto" w:fill="FFFFFF"/>
               <w:rPr>
                 <w:rStyle w:val="codename"/>
                 <w:color w:val="70AD47" w:themeColor="accent6"/>
@@ -397,27 +395,10 @@
               <w:t>CaliperFromRawData</w:t>
             </w:r>
           </w:p>
-          <w:p>
-            <w:pPr>
-              <w:shd w:val="clear" w:color="auto" w:fill="FFFFFF"/>
-              <w:spacing w:line="240" w:lineRule="atLeast"/>
-              <w:rPr>
-                <w:rStyle w:val="codename"/>
-                <w:color w:val="70AD47" w:themeColor="accent6"/>
-              </w:rPr>
-            </w:pPr>
-            <w:r>
-              <w:rPr>
-                <w:rStyle w:val="codename"/>
-                <w:color w:val="70AD47" w:themeColor="accent6"/>
-              </w:rPr>
-              <w:t>(property)</w:t>
-            </w:r>
-          </w:p>
-        </w:tc>
-        <w:tc>
-          <w:tcPr>
-            <w:tcW w:w="3034" w:type="dxa"/>
+        </w:tc>
+        <w:tc>
+          <w:tcPr>
+            <w:tcW w:w="3032" w:type="dxa"/>
           </w:tcPr>
           <w:p>
             <w:pPr>
@@ -454,7 +435,7 @@
         </w:tc>
         <w:tc>
           <w:tcPr>
-            <w:tcW w:w="2709" w:type="dxa"/>
+            <w:tcW w:w="2684" w:type="dxa"/>
           </w:tcPr>
           <w:p>
             <w:pPr>
@@ -474,7 +455,7 @@
         </w:tc>
         <w:tc>
           <w:tcPr>
-            <w:tcW w:w="5823" w:type="dxa"/>
+            <w:tcW w:w="4223" w:type="dxa"/>
           </w:tcPr>
           <w:p>
             <w:pPr>
@@ -498,21 +479,28 @@
       <w:tr>
         <w:tc>
           <w:tcPr>
-            <w:tcW w:w="2817" w:type="dxa"/>
-          </w:tcPr>
-          <w:p>
-            <w:pPr>
-              <w:shd w:val="clear" w:color="auto" w:fill="FFFFFF"/>
-              <w:spacing w:line="240" w:lineRule="atLeast"/>
-              <w:rPr>
-                <w:rStyle w:val="codename"/>
-              </w:rPr>
-            </w:pPr>
-          </w:p>
-        </w:tc>
-        <w:tc>
-          <w:tcPr>
-            <w:tcW w:w="3034" w:type="dxa"/>
+            <w:tcW w:w="2926" w:type="dxa"/>
+          </w:tcPr>
+          <w:p>
+            <w:pPr>
+              <w:shd w:val="clear" w:color="auto" w:fill="FFFFFF"/>
+              <w:rPr>
+                <w:rStyle w:val="codename"/>
+                <w:color w:val="70AD47" w:themeColor="accent6"/>
+              </w:rPr>
+            </w:pPr>
+            <w:r>
+              <w:rPr>
+                <w:rStyle w:val="codename"/>
+                <w:color w:val="70AD47" w:themeColor="accent6"/>
+              </w:rPr>
+              <w:t>CaliperFromRawData</w:t>
+            </w:r>
+          </w:p>
+        </w:tc>
+        <w:tc>
+          <w:tcPr>
+            <w:tcW w:w="3032" w:type="dxa"/>
           </w:tcPr>
           <w:p>
             <w:pPr>
@@ -536,7 +524,7 @@
         </w:tc>
         <w:tc>
           <w:tcPr>
-            <w:tcW w:w="2709" w:type="dxa"/>
+            <w:tcW w:w="2684" w:type="dxa"/>
           </w:tcPr>
           <w:p>
             <w:pPr>
@@ -556,7 +544,7 @@
         </w:tc>
         <w:tc>
           <w:tcPr>
-            <w:tcW w:w="5823" w:type="dxa"/>
+            <w:tcW w:w="4223" w:type="dxa"/>
           </w:tcPr>
           <w:p>
             <w:pPr>
@@ -580,21 +568,28 @@
       <w:tr>
         <w:tc>
           <w:tcPr>
-            <w:tcW w:w="2817" w:type="dxa"/>
-          </w:tcPr>
-          <w:p>
-            <w:pPr>
-              <w:shd w:val="clear" w:color="auto" w:fill="FFFFFF"/>
-              <w:spacing w:line="240" w:lineRule="atLeast"/>
-              <w:rPr>
-                <w:rStyle w:val="codename"/>
-              </w:rPr>
-            </w:pPr>
-          </w:p>
-        </w:tc>
-        <w:tc>
-          <w:tcPr>
-            <w:tcW w:w="3034" w:type="dxa"/>
+            <w:tcW w:w="2926" w:type="dxa"/>
+          </w:tcPr>
+          <w:p>
+            <w:pPr>
+              <w:shd w:val="clear" w:color="auto" w:fill="FFFFFF"/>
+              <w:rPr>
+                <w:rStyle w:val="codename"/>
+                <w:color w:val="70AD47" w:themeColor="accent6"/>
+              </w:rPr>
+            </w:pPr>
+            <w:r>
+              <w:rPr>
+                <w:rStyle w:val="codename"/>
+                <w:color w:val="70AD47" w:themeColor="accent6"/>
+              </w:rPr>
+              <w:t>CaliperFromRawData</w:t>
+            </w:r>
+          </w:p>
+        </w:tc>
+        <w:tc>
+          <w:tcPr>
+            <w:tcW w:w="3032" w:type="dxa"/>
           </w:tcPr>
           <w:p>
             <w:pPr>
@@ -618,7 +613,7 @@
         </w:tc>
         <w:tc>
           <w:tcPr>
-            <w:tcW w:w="2709" w:type="dxa"/>
+            <w:tcW w:w="2684" w:type="dxa"/>
           </w:tcPr>
           <w:p>
             <w:pPr>
@@ -668,7 +663,7 @@
         </w:tc>
         <w:tc>
           <w:tcPr>
-            <w:tcW w:w="5823" w:type="dxa"/>
+            <w:tcW w:w="4223" w:type="dxa"/>
           </w:tcPr>
           <w:p>
             <w:pPr>
@@ -692,21 +687,50 @@
       <w:tr>
         <w:tc>
           <w:tcPr>
-            <w:tcW w:w="2817" w:type="dxa"/>
+            <w:tcW w:w="2926" w:type="dxa"/>
+          </w:tcPr>
+          <w:p>
+            <w:pPr>
+              <w:shd w:val="clear" w:color="auto" w:fill="FFFFFF"/>
+              <w:rPr>
+                <w:rFonts w:ascii="Menlo" w:hAnsi="Menlo" w:cs="Menlo"/>
+                <w:b/>
+                <w:color w:val="70AD47" w:themeColor="accent6"/>
+                <w:sz w:val="18"/>
+                <w:szCs w:val="18"/>
+              </w:rPr>
+            </w:pPr>
+            <w:r>
+              <w:rPr>
+                <w:rStyle w:val="codename"/>
+                <w:color w:val="70AD47" w:themeColor="accent6"/>
+              </w:rPr>
+              <w:t>CaliperFromRawData</w:t>
+            </w:r>
+          </w:p>
+        </w:tc>
+        <w:tc>
+          <w:tcPr>
+            <w:tcW w:w="3032" w:type="dxa"/>
           </w:tcPr>
           <w:p>
             <w:pPr>
               <w:spacing w:line="240" w:lineRule="atLeast"/>
               <w:rPr>
-                <w:rFonts w:cstheme="minorHAnsi"/>
-                <w:szCs w:val="22"/>
-              </w:rPr>
-            </w:pPr>
-          </w:p>
-        </w:tc>
-        <w:tc>
-          <w:tcPr>
-            <w:tcW w:w="3034" w:type="dxa"/>
+                <w:rStyle w:val="codename"/>
+              </w:rPr>
+            </w:pPr>
+            <w:r>
+              <w:rPr>
+                <w:rStyle w:val="codename"/>
+              </w:rPr>
+              <w:t>CalculateCaliper</w:t>
+            </w:r>
+          </w:p>
+        </w:tc>
+        <w:tc>
+          <w:tcPr>
+            <w:tcW w:w="2684" w:type="dxa"/>
           </w:tcPr>
           <w:p>
             <w:pPr>
@@ -719,32 +743,13 @@
               <w:rPr>
                 <w:rStyle w:val="codename"/>
               </w:rPr>
-              <w:t>CalculateCaliper</w:t>
-            </w:r>
-          </w:p>
-        </w:tc>
-        <w:tc>
-          <w:tcPr>
-            <w:tcW w:w="2709" w:type="dxa"/>
-          </w:tcPr>
-          <w:p>
-            <w:pPr>
-              <w:spacing w:line="240" w:lineRule="atLeast"/>
-              <w:rPr>
-                <w:rStyle w:val="codename"/>
-              </w:rPr>
-            </w:pPr>
-            <w:r>
-              <w:rPr>
-                <w:rStyle w:val="codename"/>
-              </w:rPr>
               <w:t>.caliper</w:t>
             </w:r>
           </w:p>
         </w:tc>
         <w:tc>
           <w:tcPr>
-            <w:tcW w:w="5823" w:type="dxa"/>
+            <w:tcW w:w="4223" w:type="dxa"/>
           </w:tcPr>
           <w:p>
             <w:pPr>
@@ -782,26 +787,58 @@
       <w:tr>
         <w:tc>
           <w:tcPr>
-            <w:tcW w:w="2817" w:type="dxa"/>
-          </w:tcPr>
-          <w:p>
-            <w:pPr>
+            <w:tcW w:w="2926" w:type="dxa"/>
+          </w:tcPr>
+          <w:p>
+            <w:pPr>
+              <w:rPr>
+                <w:rStyle w:val="codename"/>
+                <w:color w:val="70AD47" w:themeColor="accent6"/>
+              </w:rPr>
+            </w:pPr>
+            <w:r>
+              <w:rPr>
+                <w:rStyle w:val="codename"/>
+                <w:color w:val="70AD47" w:themeColor="accent6"/>
+              </w:rPr>
+              <w:t>CalculateLength</w:t>
+            </w:r>
+            <w:r>
+              <w:rPr>
+                <w:rStyle w:val="codename"/>
+                <w:color w:val="70AD47" w:themeColor="accent6"/>
+              </w:rPr>
+              <w:t>Procedure</w:t>
+            </w:r>
+          </w:p>
+        </w:tc>
+        <w:tc>
+          <w:tcPr>
+            <w:tcW w:w="3032" w:type="dxa"/>
+          </w:tcPr>
+          <w:p>
+            <w:pPr>
+              <w:shd w:val="clear" w:color="auto" w:fill="FFFFFF"/>
               <w:spacing w:line="240" w:lineRule="atLeast"/>
               <w:rPr>
                 <w:rStyle w:val="codename"/>
-                <w:color w:val="70AD47" w:themeColor="accent6"/>
-              </w:rPr>
-            </w:pPr>
-            <w:r>
-              <w:rPr>
-                <w:rStyle w:val="codename"/>
-                <w:color w:val="70AD47" w:themeColor="accent6"/>
+              </w:rPr>
+            </w:pPr>
+            <w:r>
+              <w:rPr>
+                <w:rStyle w:val="codename"/>
               </w:rPr>
               <w:t>CalculateLength</w:t>
             </w:r>
           </w:p>
-          <w:p>
-            <w:pPr>
+        </w:tc>
+        <w:tc>
+          <w:tcPr>
+            <w:tcW w:w="2684" w:type="dxa"/>
+          </w:tcPr>
+          <w:p>
+            <w:pPr>
+              <w:shd w:val="clear" w:color="auto" w:fill="FFFFFF"/>
               <w:spacing w:line="240" w:lineRule="atLeast"/>
               <w:rPr>
                 <w:rStyle w:val="codename"/>
@@ -810,47 +847,6 @@
             <w:r>
               <w:rPr>
                 <w:rStyle w:val="codename"/>
-                <w:color w:val="70AD47" w:themeColor="accent6"/>
-              </w:rPr>
-              <w:t>(property)</w:t>
-            </w:r>
-          </w:p>
-        </w:tc>
-        <w:tc>
-          <w:tcPr>
-            <w:tcW w:w="3034" w:type="dxa"/>
-          </w:tcPr>
-          <w:p>
-            <w:pPr>
-              <w:shd w:val="clear" w:color="auto" w:fill="FFFFFF"/>
-              <w:spacing w:line="240" w:lineRule="atLeast"/>
-              <w:rPr>
-                <w:rStyle w:val="codename"/>
-              </w:rPr>
-            </w:pPr>
-            <w:r>
-              <w:rPr>
-                <w:rStyle w:val="codename"/>
-              </w:rPr>
-              <w:t>CalculateLength</w:t>
-            </w:r>
-          </w:p>
-        </w:tc>
-        <w:tc>
-          <w:tcPr>
-            <w:tcW w:w="2709" w:type="dxa"/>
-          </w:tcPr>
-          <w:p>
-            <w:pPr>
-              <w:shd w:val="clear" w:color="auto" w:fill="FFFFFF"/>
-              <w:spacing w:line="240" w:lineRule="atLeast"/>
-              <w:rPr>
-                <w:rStyle w:val="codename"/>
-              </w:rPr>
-            </w:pPr>
-            <w:r>
-              <w:rPr>
-                <w:rStyle w:val="codename"/>
               </w:rPr>
               <w:t>.length</w:t>
             </w:r>
@@ -858,7 +854,7 @@
         </w:tc>
         <w:tc>
           <w:tcPr>
-            <w:tcW w:w="5823" w:type="dxa"/>
+            <w:tcW w:w="4223" w:type="dxa"/>
           </w:tcPr>
           <w:p>
             <w:pPr>
@@ -880,35 +876,47 @@
       <w:tr>
         <w:tc>
           <w:tcPr>
-            <w:tcW w:w="2817" w:type="dxa"/>
-          </w:tcPr>
-          <w:p>
-            <w:pPr>
+            <w:tcW w:w="2926" w:type="dxa"/>
+          </w:tcPr>
+          <w:p>
+            <w:pPr>
+              <w:rPr>
+                <w:rFonts w:cstheme="minorHAnsi"/>
+                <w:szCs w:val="22"/>
+              </w:rPr>
+            </w:pPr>
+            <w:r>
+              <w:rPr>
+                <w:rStyle w:val="codename"/>
+                <w:color w:val="70AD47" w:themeColor="accent6"/>
+              </w:rPr>
+              <w:t>PlotRawAndTransformedData</w:t>
+            </w:r>
+          </w:p>
+        </w:tc>
+        <w:tc>
+          <w:tcPr>
+            <w:tcW w:w="3032" w:type="dxa"/>
+          </w:tcPr>
+          <w:p>
+            <w:pPr>
+              <w:shd w:val="clear" w:color="auto" w:fill="FFFFFF"/>
               <w:spacing w:line="240" w:lineRule="atLeast"/>
               <w:rPr>
-                <w:rFonts w:cstheme="minorHAnsi"/>
-                <w:szCs w:val="22"/>
-              </w:rPr>
-            </w:pPr>
-          </w:p>
-        </w:tc>
-        <w:tc>
-          <w:tcPr>
-            <w:tcW w:w="3034" w:type="dxa"/>
-          </w:tcPr>
-          <w:p>
-            <w:pPr>
-              <w:shd w:val="clear" w:color="auto" w:fill="FFFFFF"/>
-              <w:spacing w:line="240" w:lineRule="atLeast"/>
-              <w:rPr>
-                <w:rStyle w:val="codename"/>
-              </w:rPr>
-            </w:pPr>
-          </w:p>
-        </w:tc>
-        <w:tc>
-          <w:tcPr>
-            <w:tcW w:w="2709" w:type="dxa"/>
+                <w:rStyle w:val="codename"/>
+              </w:rPr>
+            </w:pPr>
+            <w:r>
+              <w:rPr>
+                <w:rStyle w:val="codename"/>
+              </w:rPr>
+              <w:t>PlotRawAndTransformedData</w:t>
+            </w:r>
+          </w:p>
+        </w:tc>
+        <w:tc>
+          <w:tcPr>
+            <w:tcW w:w="2684" w:type="dxa"/>
           </w:tcPr>
           <w:p>
             <w:pPr>
@@ -925,37 +933,58 @@
         </w:tc>
         <w:tc>
           <w:tcPr>
-            <w:tcW w:w="5823" w:type="dxa"/>
-          </w:tcPr>
-          <w:p>
-            <w:pPr>
-              <w:rPr>
-                <w:rFonts w:cstheme="minorHAnsi"/>
-                <w:szCs w:val="22"/>
-              </w:rPr>
-            </w:pPr>
+            <w:tcW w:w="4223" w:type="dxa"/>
+          </w:tcPr>
+          <w:p>
+            <w:pPr>
+              <w:rPr>
+                <w:rFonts w:cstheme="minorHAnsi"/>
+                <w:szCs w:val="22"/>
+              </w:rPr>
+            </w:pPr>
+            <w:r>
+              <w:rPr>
+                <w:rFonts w:cstheme="minorHAnsi"/>
+                <w:szCs w:val="22"/>
+              </w:rPr>
+              <w:t>Plot Length vs Diam and Diam^2</w:t>
+            </w:r>
           </w:p>
         </w:tc>
       </w:tr>
       <w:tr>
         <w:tc>
           <w:tcPr>
-            <w:tcW w:w="2817" w:type="dxa"/>
+            <w:tcW w:w="2926" w:type="dxa"/>
             <w:shd w:val="clear" w:color="auto" w:fill="auto"/>
           </w:tcPr>
           <w:p>
             <w:pPr>
+              <w:rPr>
+                <w:rFonts w:cstheme="minorHAnsi"/>
+                <w:szCs w:val="22"/>
+              </w:rPr>
+            </w:pPr>
+          </w:p>
+        </w:tc>
+        <w:tc>
+          <w:tcPr>
+            <w:tcW w:w="3032" w:type="dxa"/>
+            <w:shd w:val="clear" w:color="auto" w:fill="auto"/>
+          </w:tcPr>
+          <w:p>
+            <w:pPr>
+              <w:shd w:val="clear" w:color="auto" w:fill="FFFFFF"/>
               <w:spacing w:line="240" w:lineRule="atLeast"/>
               <w:rPr>
-                <w:rFonts w:cstheme="minorHAnsi"/>
-                <w:szCs w:val="22"/>
-              </w:rPr>
-            </w:pPr>
-          </w:p>
-        </w:tc>
-        <w:tc>
-          <w:tcPr>
-            <w:tcW w:w="3034" w:type="dxa"/>
+                <w:rStyle w:val="codename"/>
+              </w:rPr>
+            </w:pPr>
+          </w:p>
+        </w:tc>
+        <w:tc>
+          <w:tcPr>
+            <w:tcW w:w="2684" w:type="dxa"/>
             <w:shd w:val="clear" w:color="auto" w:fill="auto"/>
           </w:tcPr>
           <w:p>
@@ -970,476 +999,7 @@
         </w:tc>
         <w:tc>
           <w:tcPr>
-            <w:tcW w:w="2709" w:type="dxa"/>
-            <w:shd w:val="clear" w:color="auto" w:fill="auto"/>
-          </w:tcPr>
-          <w:p>
-            <w:pPr>
-              <w:shd w:val="clear" w:color="auto" w:fill="FFFFFF"/>
-              <w:spacing w:line="240" w:lineRule="atLeast"/>
-              <w:rPr>
-                <w:rStyle w:val="codename"/>
-              </w:rPr>
-            </w:pPr>
-          </w:p>
-        </w:tc>
-        <w:tc>
-          <w:tcPr>
-            <w:tcW w:w="5823" w:type="dxa"/>
-            <w:shd w:val="clear" w:color="auto" w:fill="auto"/>
-          </w:tcPr>
-          <w:p>
-            <w:pPr>
-              <w:rPr>
-                <w:rFonts w:cstheme="minorHAnsi"/>
-                <w:szCs w:val="22"/>
-              </w:rPr>
-            </w:pPr>
-          </w:p>
-        </w:tc>
-      </w:tr>
-      <w:tr>
-        <w:tc>
-          <w:tcPr>
-            <w:tcW w:w="2817" w:type="dxa"/>
-          </w:tcPr>
-          <w:p>
-            <w:pPr>
-              <w:spacing w:line="240" w:lineRule="atLeast"/>
-              <w:rPr>
-                <w:rStyle w:val="codename"/>
-              </w:rPr>
-            </w:pPr>
-          </w:p>
-        </w:tc>
-        <w:tc>
-          <w:tcPr>
-            <w:tcW w:w="3034" w:type="dxa"/>
-          </w:tcPr>
-          <w:p>
-            <w:pPr>
-              <w:spacing w:line="240" w:lineRule="atLeast"/>
-              <w:rPr>
-                <w:rStyle w:val="codename"/>
-              </w:rPr>
-            </w:pPr>
-          </w:p>
-        </w:tc>
-        <w:tc>
-          <w:tcPr>
-            <w:tcW w:w="2709" w:type="dxa"/>
-          </w:tcPr>
-          <w:p>
-            <w:pPr>
-              <w:spacing w:line="240" w:lineRule="atLeast"/>
-              <w:rPr>
-                <w:rStyle w:val="codename"/>
-              </w:rPr>
-            </w:pPr>
-          </w:p>
-        </w:tc>
-        <w:tc>
-          <w:tcPr>
-            <w:tcW w:w="5823" w:type="dxa"/>
-          </w:tcPr>
-          <w:p/>
-        </w:tc>
-      </w:tr>
-      <w:tr>
-        <w:tc>
-          <w:tcPr>
-            <w:tcW w:w="2817" w:type="dxa"/>
-          </w:tcPr>
-          <w:p>
-            <w:pPr>
-              <w:spacing w:line="240" w:lineRule="atLeast"/>
-              <w:rPr>
-                <w:rStyle w:val="codename"/>
-                <w:color w:val="70AD47" w:themeColor="accent6"/>
-              </w:rPr>
-            </w:pPr>
-          </w:p>
-        </w:tc>
-        <w:tc>
-          <w:tcPr>
-            <w:tcW w:w="3034" w:type="dxa"/>
-          </w:tcPr>
-          <w:p>
-            <w:pPr>
-              <w:spacing w:line="240" w:lineRule="atLeast"/>
-              <w:rPr>
-                <w:rStyle w:val="codename"/>
-              </w:rPr>
-            </w:pPr>
-          </w:p>
-        </w:tc>
-        <w:tc>
-          <w:tcPr>
-            <w:tcW w:w="2709" w:type="dxa"/>
-          </w:tcPr>
-          <w:p>
-            <w:pPr>
-              <w:spacing w:line="240" w:lineRule="atLeast"/>
-              <w:rPr>
-                <w:rStyle w:val="codename"/>
-              </w:rPr>
-            </w:pPr>
-          </w:p>
-        </w:tc>
-        <w:tc>
-          <w:tcPr>
-            <w:tcW w:w="5823" w:type="dxa"/>
-          </w:tcPr>
-          <w:p>
-            <w:pPr>
-              <w:rPr>
-                <w:szCs w:val="22"/>
-              </w:rPr>
-            </w:pPr>
-          </w:p>
-        </w:tc>
-      </w:tr>
-      <w:tr>
-        <w:tc>
-          <w:tcPr>
-            <w:tcW w:w="2817" w:type="dxa"/>
-          </w:tcPr>
-          <w:p>
-            <w:pPr>
-              <w:spacing w:line="240" w:lineRule="atLeast"/>
-              <w:rPr>
-                <w:rStyle w:val="codename"/>
-                <w:color w:val="70AD47" w:themeColor="accent6"/>
-              </w:rPr>
-            </w:pPr>
-          </w:p>
-        </w:tc>
-        <w:tc>
-          <w:tcPr>
-            <w:tcW w:w="3034" w:type="dxa"/>
-          </w:tcPr>
-          <w:p>
-            <w:pPr>
-              <w:spacing w:line="240" w:lineRule="atLeast"/>
-              <w:rPr>
-                <w:rStyle w:val="codename"/>
-              </w:rPr>
-            </w:pPr>
-          </w:p>
-        </w:tc>
-        <w:tc>
-          <w:tcPr>
-            <w:tcW w:w="2709" w:type="dxa"/>
-          </w:tcPr>
-          <w:p>
-            <w:pPr>
-              <w:spacing w:line="240" w:lineRule="atLeast"/>
-              <w:rPr>
-                <w:rStyle w:val="codename"/>
-              </w:rPr>
-            </w:pPr>
-          </w:p>
-        </w:tc>
-        <w:tc>
-          <w:tcPr>
-            <w:tcW w:w="5823" w:type="dxa"/>
-          </w:tcPr>
-          <w:p>
-            <w:pPr>
-              <w:rPr>
-                <w:szCs w:val="22"/>
-              </w:rPr>
-            </w:pPr>
-          </w:p>
-        </w:tc>
-      </w:tr>
-      <w:tr>
-        <w:tc>
-          <w:tcPr>
-            <w:tcW w:w="2817" w:type="dxa"/>
-          </w:tcPr>
-          <w:p>
-            <w:pPr>
-              <w:spacing w:line="240" w:lineRule="atLeast"/>
-              <w:rPr>
-                <w:rFonts w:cstheme="minorHAnsi"/>
-                <w:szCs w:val="22"/>
-              </w:rPr>
-            </w:pPr>
-          </w:p>
-        </w:tc>
-        <w:tc>
-          <w:tcPr>
-            <w:tcW w:w="3034" w:type="dxa"/>
-          </w:tcPr>
-          <w:p>
-            <w:pPr>
-              <w:spacing w:line="240" w:lineRule="atLeast"/>
-              <w:rPr>
-                <w:rStyle w:val="codename"/>
-              </w:rPr>
-            </w:pPr>
-          </w:p>
-        </w:tc>
-        <w:tc>
-          <w:tcPr>
-            <w:tcW w:w="2709" w:type="dxa"/>
-          </w:tcPr>
-          <w:p>
-            <w:pPr>
-              <w:spacing w:line="240" w:lineRule="atLeast"/>
-              <w:rPr>
-                <w:rStyle w:val="codename"/>
-              </w:rPr>
-            </w:pPr>
-          </w:p>
-        </w:tc>
-        <w:tc>
-          <w:tcPr>
-            <w:tcW w:w="5823" w:type="dxa"/>
-          </w:tcPr>
-          <w:p>
-            <w:pPr>
-              <w:rPr>
-                <w:rFonts w:cstheme="minorHAnsi"/>
-                <w:szCs w:val="22"/>
-              </w:rPr>
-            </w:pPr>
-          </w:p>
-        </w:tc>
-      </w:tr>
-      <w:tr>
-        <w:tc>
-          <w:tcPr>
-            <w:tcW w:w="2817" w:type="dxa"/>
-            <w:shd w:val="clear" w:color="auto" w:fill="auto"/>
-          </w:tcPr>
-          <w:p>
-            <w:pPr>
-              <w:spacing w:line="240" w:lineRule="atLeast"/>
-              <w:rPr>
-                <w:rFonts w:cstheme="minorHAnsi"/>
-                <w:szCs w:val="22"/>
-              </w:rPr>
-            </w:pPr>
-          </w:p>
-        </w:tc>
-        <w:tc>
-          <w:tcPr>
-            <w:tcW w:w="3034" w:type="dxa"/>
-            <w:shd w:val="clear" w:color="auto" w:fill="auto"/>
-          </w:tcPr>
-          <w:p>
-            <w:pPr>
-              <w:shd w:val="clear" w:color="auto" w:fill="FFFFFF"/>
-              <w:spacing w:line="240" w:lineRule="atLeast"/>
-              <w:rPr>
-                <w:rStyle w:val="codename"/>
-              </w:rPr>
-            </w:pPr>
-          </w:p>
-        </w:tc>
-        <w:tc>
-          <w:tcPr>
-            <w:tcW w:w="2709" w:type="dxa"/>
-            <w:shd w:val="clear" w:color="auto" w:fill="auto"/>
-          </w:tcPr>
-          <w:p>
-            <w:pPr>
-              <w:spacing w:line="240" w:lineRule="atLeast"/>
-              <w:rPr>
-                <w:rFonts w:cstheme="minorHAnsi"/>
-                <w:szCs w:val="22"/>
-              </w:rPr>
-            </w:pPr>
-          </w:p>
-        </w:tc>
-        <w:tc>
-          <w:tcPr>
-            <w:tcW w:w="5823" w:type="dxa"/>
-            <w:shd w:val="clear" w:color="auto" w:fill="auto"/>
-          </w:tcPr>
-          <w:p>
-            <w:pPr>
-              <w:rPr>
-                <w:rFonts w:cstheme="minorHAnsi"/>
-                <w:szCs w:val="22"/>
-              </w:rPr>
-            </w:pPr>
-          </w:p>
-        </w:tc>
-      </w:tr>
-      <w:tr>
-        <w:tc>
-          <w:tcPr>
-            <w:tcW w:w="2817" w:type="dxa"/>
-            <w:shd w:val="clear" w:color="auto" w:fill="auto"/>
-          </w:tcPr>
-          <w:p>
-            <w:pPr>
-              <w:spacing w:line="240" w:lineRule="atLeast"/>
-              <w:rPr>
-                <w:rFonts w:cstheme="minorHAnsi"/>
-                <w:szCs w:val="22"/>
-              </w:rPr>
-            </w:pPr>
-          </w:p>
-        </w:tc>
-        <w:tc>
-          <w:tcPr>
-            <w:tcW w:w="3034" w:type="dxa"/>
-            <w:shd w:val="clear" w:color="auto" w:fill="auto"/>
-          </w:tcPr>
-          <w:p>
-            <w:pPr>
-              <w:shd w:val="clear" w:color="auto" w:fill="FFFFFF"/>
-              <w:spacing w:line="240" w:lineRule="atLeast"/>
-              <w:rPr>
-                <w:rStyle w:val="codename"/>
-              </w:rPr>
-            </w:pPr>
-          </w:p>
-        </w:tc>
-        <w:tc>
-          <w:tcPr>
-            <w:tcW w:w="2709" w:type="dxa"/>
-            <w:shd w:val="clear" w:color="auto" w:fill="auto"/>
-          </w:tcPr>
-          <w:p>
-            <w:pPr>
-              <w:spacing w:line="240" w:lineRule="atLeast"/>
-              <w:rPr>
-                <w:rFonts w:cstheme="minorHAnsi"/>
-                <w:szCs w:val="22"/>
-              </w:rPr>
-            </w:pPr>
-          </w:p>
-        </w:tc>
-        <w:tc>
-          <w:tcPr>
-            <w:tcW w:w="5823" w:type="dxa"/>
-            <w:shd w:val="clear" w:color="auto" w:fill="auto"/>
-          </w:tcPr>
-          <w:p>
-            <w:pPr>
-              <w:rPr>
-                <w:rFonts w:cstheme="minorHAnsi"/>
-                <w:szCs w:val="22"/>
-              </w:rPr>
-            </w:pPr>
-          </w:p>
-        </w:tc>
-      </w:tr>
-      <w:tr>
-        <w:tc>
-          <w:tcPr>
-            <w:tcW w:w="2817" w:type="dxa"/>
-            <w:shd w:val="clear" w:color="auto" w:fill="auto"/>
-          </w:tcPr>
-          <w:p>
-            <w:pPr>
-              <w:spacing w:line="240" w:lineRule="atLeast"/>
-              <w:rPr>
-                <w:rFonts w:cstheme="minorHAnsi"/>
-                <w:szCs w:val="22"/>
-              </w:rPr>
-            </w:pPr>
-          </w:p>
-        </w:tc>
-        <w:tc>
-          <w:tcPr>
-            <w:tcW w:w="3034" w:type="dxa"/>
-            <w:shd w:val="clear" w:color="auto" w:fill="auto"/>
-          </w:tcPr>
-          <w:p>
-            <w:pPr>
-              <w:shd w:val="clear" w:color="auto" w:fill="FFFFFF"/>
-              <w:spacing w:line="240" w:lineRule="atLeast"/>
-              <w:rPr>
-                <w:rStyle w:val="codename"/>
-              </w:rPr>
-            </w:pPr>
-          </w:p>
-        </w:tc>
-        <w:tc>
-          <w:tcPr>
-            <w:tcW w:w="2709" w:type="dxa"/>
-            <w:shd w:val="clear" w:color="auto" w:fill="auto"/>
-          </w:tcPr>
-          <w:p>
-            <w:pPr>
-              <w:spacing w:line="240" w:lineRule="atLeast"/>
-              <w:rPr>
-                <w:rFonts w:cstheme="minorHAnsi"/>
-                <w:szCs w:val="22"/>
-              </w:rPr>
-            </w:pPr>
-          </w:p>
-        </w:tc>
-        <w:tc>
-          <w:tcPr>
-            <w:tcW w:w="5823" w:type="dxa"/>
-            <w:shd w:val="clear" w:color="auto" w:fill="auto"/>
-          </w:tcPr>
-          <w:p>
-            <w:pPr>
-              <w:rPr>
-                <w:rFonts w:cstheme="minorHAnsi"/>
-                <w:szCs w:val="22"/>
-              </w:rPr>
-            </w:pPr>
-          </w:p>
-        </w:tc>
-      </w:tr>
-      <w:tr>
-        <w:tc>
-          <w:tcPr>
-            <w:tcW w:w="2817" w:type="dxa"/>
-            <w:shd w:val="clear" w:color="auto" w:fill="auto"/>
-          </w:tcPr>
-          <w:p>
-            <w:pPr>
-              <w:spacing w:line="240" w:lineRule="atLeast"/>
-              <w:rPr>
-                <w:rFonts w:cstheme="minorHAnsi"/>
-                <w:szCs w:val="22"/>
-              </w:rPr>
-            </w:pPr>
-          </w:p>
-        </w:tc>
-        <w:tc>
-          <w:tcPr>
-            <w:tcW w:w="3034" w:type="dxa"/>
-            <w:shd w:val="clear" w:color="auto" w:fill="auto"/>
-          </w:tcPr>
-          <w:p>
-            <w:pPr>
-              <w:shd w:val="clear" w:color="auto" w:fill="FFFFFF"/>
-              <w:spacing w:line="240" w:lineRule="atLeast"/>
-              <w:rPr>
-                <w:rStyle w:val="codename"/>
-              </w:rPr>
-            </w:pPr>
-          </w:p>
-        </w:tc>
-        <w:tc>
-          <w:tcPr>
-            <w:tcW w:w="2709" w:type="dxa"/>
-            <w:shd w:val="clear" w:color="auto" w:fill="auto"/>
-          </w:tcPr>
-          <w:p>
-            <w:pPr>
-              <w:spacing w:line="240" w:lineRule="atLeast"/>
-              <w:rPr>
-                <w:rFonts w:cstheme="minorHAnsi"/>
-                <w:szCs w:val="22"/>
-              </w:rPr>
-            </w:pPr>
-          </w:p>
-        </w:tc>
-        <w:tc>
-          <w:tcPr>
-            <w:tcW w:w="5823" w:type="dxa"/>
+            <w:tcW w:w="4223" w:type="dxa"/>
             <w:shd w:val="clear" w:color="auto" w:fill="auto"/>
           </w:tcPr>
           <w:p>
@@ -2108,6 +1668,7 @@
   <w:style w:type="character" w:default="1" w:styleId="DefaultParagraphFont">
     <w:name w:val="Default Paragraph Font"/>
     <w:uiPriority w:val="1"/>
+    <w:semiHidden/>
     <w:unhideWhenUsed/>
   </w:style>
   <w:style w:type="table" w:default="1" w:styleId="TableNormal">

</xml_diff>